<commit_message>
tests fot server down and item not found completed
</commit_message>
<xml_diff>
--- a/seminar-1/seminar1.docx
+++ b/seminar-1/seminar1.docx
@@ -211,7 +211,34 @@
           <w:bCs/>
           <w:lang w:val="en-US"/>
         </w:rPr>
-        <w:t>2022-03-30</w:t>
+        <w:t>2022-0</w:t>
+      </w:r>
+      <w:r>
+        <w:rPr>
+          <w:rFonts w:ascii="Times New Roman" w:hAnsi="Times New Roman" w:cs="Times New Roman"/>
+          <w:b/>
+          <w:bCs/>
+          <w:lang w:val="en-US"/>
+        </w:rPr>
+        <w:t>6</w:t>
+      </w:r>
+      <w:r>
+        <w:rPr>
+          <w:rFonts w:ascii="Times New Roman" w:hAnsi="Times New Roman" w:cs="Times New Roman"/>
+          <w:b/>
+          <w:bCs/>
+          <w:lang w:val="en-US"/>
+        </w:rPr>
+        <w:t>-</w:t>
+      </w:r>
+      <w:r>
+        <w:rPr>
+          <w:rFonts w:ascii="Times New Roman" w:hAnsi="Times New Roman" w:cs="Times New Roman"/>
+          <w:b/>
+          <w:bCs/>
+          <w:lang w:val="en-US"/>
+        </w:rPr>
+        <w:t>05</w:t>
       </w:r>
     </w:p>
     <w:p>
@@ -1595,6 +1622,7 @@
       <w:r>
         <w:rPr>
           <w:rFonts w:ascii="Times New Roman" w:hAnsi="Times New Roman" w:cs="Times New Roman"/>
+          <w:noProof/>
           <w:lang w:val="en-US"/>
         </w:rPr>
         <w:lastRenderedPageBreak/>

</xml_diff>